<commit_message>
adding the png file to the docx
</commit_message>
<xml_diff>
--- a/Planteamiento-y-elaboracionBDD.docx
+++ b/Planteamiento-y-elaboracionBDD.docx
@@ -951,10 +951,10 @@
           <w:noProof/>
         </w:rPr>
         <w:drawing>
-          <wp:inline distT="0" distB="0" distL="0" distR="0" wp14:anchorId="6F28D235" wp14:editId="567E83D4">
-            <wp:extent cx="5904663" cy="2622550"/>
-            <wp:effectExtent l="0" t="0" r="1270" b="6350"/>
-            <wp:docPr id="4" name="Imagen 4"/>
+          <wp:inline distT="0" distB="0" distL="0" distR="0" wp14:anchorId="42D6CBA1" wp14:editId="583971DC">
+            <wp:extent cx="5961783" cy="2567305"/>
+            <wp:effectExtent l="0" t="0" r="1270" b="4445"/>
+            <wp:docPr id="12" name="Imagen 12"/>
             <wp:cNvGraphicFramePr>
               <a:graphicFrameLocks xmlns:a="http://schemas.openxmlformats.org/drawingml/2006/main" noChangeAspect="1"/>
             </wp:cNvGraphicFramePr>
@@ -967,13 +967,13 @@
                   </pic:nvPicPr>
                   <pic:blipFill rotWithShape="1">
                     <a:blip r:embed="rId13"/>
-                    <a:srcRect l="49559" t="20311" r="7898" b="22202"/>
+                    <a:srcRect l="6321" t="15826" r="64703" b="46212"/>
                     <a:stretch/>
                   </pic:blipFill>
                   <pic:spPr bwMode="auto">
                     <a:xfrm>
                       <a:off x="0" y="0"/>
-                      <a:ext cx="5931808" cy="2634606"/>
+                      <a:ext cx="6021528" cy="2593033"/>
                     </a:xfrm>
                     <a:prstGeom prst="rect">
                       <a:avLst/>

</xml_diff>